<commit_message>
adding bad guy e alterações ao relatorio
</commit_message>
<xml_diff>
--- a/Relatório_RI.docx
+++ b/Relatório_RI.docx
@@ -6833,84 +6833,71 @@
           <w:rFonts w:ascii="Calibri" w:eastAsia="Roboto Light" w:hAnsi="Calibri" w:cs="Calibri"/>
           <w:lang w:val="en-GB"/>
         </w:rPr>
-        <w:t>On Router 12, in Area 1, a default route (0.0.0.0/0) is present:</w:t>
-      </w:r>
-    </w:p>
-    <w:p>
-      <w:pPr>
-        <w:rPr>
-          <w:rFonts w:ascii="Calibri" w:hAnsi="Calibri" w:cs="Calibri"/>
-          <w:lang w:val="en-GB"/>
-        </w:rPr>
-      </w:pPr>
-      <w:r>
-        <w:rPr>
-          <w:rFonts w:ascii="Calibri" w:hAnsi="Calibri" w:cs="Calibri"/>
-          <w:noProof/>
-          <w:lang w:val="en-GB"/>
-        </w:rPr>
-        <w:drawing>
-          <wp:anchor distT="0" distB="0" distL="114300" distR="114300" simplePos="0" relativeHeight="251745280" behindDoc="0" locked="0" layoutInCell="1" allowOverlap="1" wp14:anchorId="4272C45B" wp14:editId="6980B026">
-            <wp:simplePos x="0" y="0"/>
-            <wp:positionH relativeFrom="column">
-              <wp:posOffset>604520</wp:posOffset>
-            </wp:positionH>
-            <wp:positionV relativeFrom="paragraph">
-              <wp:posOffset>0</wp:posOffset>
-            </wp:positionV>
-            <wp:extent cx="3543300" cy="3424555"/>
-            <wp:effectExtent l="0" t="0" r="0" b="4445"/>
-            <wp:wrapTopAndBottom/>
-            <wp:docPr id="6" name="Picture 6"/>
-            <wp:cNvGraphicFramePr>
-              <a:graphicFrameLocks xmlns:a="http://schemas.openxmlformats.org/drawingml/2006/main" noChangeAspect="1"/>
-            </wp:cNvGraphicFramePr>
-            <a:graphic xmlns:a="http://schemas.openxmlformats.org/drawingml/2006/main">
-              <a:graphicData uri="http://schemas.openxmlformats.org/drawingml/2006/picture">
-                <pic:pic xmlns:pic="http://schemas.openxmlformats.org/drawingml/2006/picture">
-                  <pic:nvPicPr>
-                    <pic:cNvPr id="6" name="Screenshot 2025-11-24 at 23.11.49.png"/>
-                    <pic:cNvPicPr/>
-                  </pic:nvPicPr>
-                  <pic:blipFill>
-                    <a:blip r:embed="rId20" cstate="print">
-                      <a:extLst>
-                        <a:ext uri="{28A0092B-C50C-407E-A947-70E740481C1C}">
-                          <a14:useLocalDpi xmlns:a14="http://schemas.microsoft.com/office/drawing/2010/main" val="0"/>
-                        </a:ext>
-                      </a:extLst>
-                    </a:blip>
-                    <a:stretch>
-                      <a:fillRect/>
-                    </a:stretch>
-                  </pic:blipFill>
-                  <pic:spPr>
-                    <a:xfrm>
-                      <a:off x="0" y="0"/>
-                      <a:ext cx="3543300" cy="3424555"/>
-                    </a:xfrm>
-                    <a:prstGeom prst="rect">
-                      <a:avLst/>
-                    </a:prstGeom>
-                  </pic:spPr>
-                </pic:pic>
-              </a:graphicData>
-            </a:graphic>
-            <wp14:sizeRelH relativeFrom="page">
-              <wp14:pctWidth>0</wp14:pctWidth>
-            </wp14:sizeRelH>
-            <wp14:sizeRelV relativeFrom="page">
-              <wp14:pctHeight>0</wp14:pctHeight>
-            </wp14:sizeRelV>
-          </wp:anchor>
-        </w:drawing>
-      </w:r>
-    </w:p>
-    <w:p>
-      <w:pPr>
-        <w:rPr>
-          <w:rFonts w:ascii="Calibri" w:hAnsi="Calibri" w:cs="Calibri"/>
-          <w:lang w:val="en-GB"/>
+        <w:t>On Router 12, in Area 1, a default route (0.0.0.0/0) is present</w:t>
+      </w:r>
+      <w:r>
+        <w:rPr>
+          <w:rFonts w:ascii="Calibri" w:eastAsia="Roboto Light" w:hAnsi="Calibri" w:cs="Calibri"/>
+          <w:lang w:val="en-GB"/>
+        </w:rPr>
+        <w:t xml:space="preserve"> checked with ‘show </w:t>
+      </w:r>
+      <w:proofErr w:type="spellStart"/>
+      <w:r>
+        <w:rPr>
+          <w:rFonts w:ascii="Calibri" w:eastAsia="Roboto Light" w:hAnsi="Calibri" w:cs="Calibri"/>
+          <w:lang w:val="en-GB"/>
+        </w:rPr>
+        <w:t>ip</w:t>
+      </w:r>
+      <w:proofErr w:type="spellEnd"/>
+      <w:r>
+        <w:rPr>
+          <w:rFonts w:ascii="Calibri" w:eastAsia="Roboto Light" w:hAnsi="Calibri" w:cs="Calibri"/>
+          <w:lang w:val="en-GB"/>
+        </w:rPr>
+        <w:t xml:space="preserve"> route’</w:t>
+      </w:r>
+      <w:bookmarkStart w:id="19" w:name="_GoBack"/>
+      <w:bookmarkEnd w:id="19"/>
+      <w:r>
+        <w:rPr>
+          <w:rFonts w:ascii="Calibri" w:eastAsia="Roboto Light" w:hAnsi="Calibri" w:cs="Calibri"/>
+          <w:lang w:val="en-GB"/>
+        </w:rPr>
+        <w:t>:</w:t>
+      </w:r>
+    </w:p>
+    <w:p>
+      <w:pPr>
+        <w:rPr>
+          <w:rFonts w:ascii="Calibri" w:hAnsi="Calibri" w:cs="Calibri"/>
+          <w:color w:val="FF0000"/>
+          <w:lang w:val="pt-PT"/>
+        </w:rPr>
+      </w:pPr>
+      <w:r>
+        <w:rPr>
+          <w:rFonts w:ascii="Calibri" w:hAnsi="Calibri" w:cs="Calibri"/>
+          <w:color w:val="FF0000"/>
+          <w:lang w:val="pt-PT"/>
+        </w:rPr>
+        <w:t>PROF VAI MUDAR ENUNCIADO POIS N É POSSIVEL</w:t>
+      </w:r>
+      <w:r>
+        <w:rPr>
+          <w:rFonts w:ascii="Calibri" w:hAnsi="Calibri" w:cs="Calibri"/>
+          <w:color w:val="FF0000"/>
+          <w:lang w:val="pt-PT"/>
+        </w:rPr>
+        <w:t xml:space="preserve"> ACONTECER</w:t>
+      </w:r>
+    </w:p>
+    <w:p>
+      <w:pPr>
+        <w:rPr>
+          <w:rFonts w:ascii="Calibri" w:hAnsi="Calibri" w:cs="Calibri"/>
+          <w:lang w:val="pt-PT"/>
         </w:rPr>
       </w:pPr>
     </w:p>
@@ -6920,7 +6907,7 @@
         <w:ind w:firstLine="0"/>
         <w:rPr>
           <w:rFonts w:ascii="Calibri" w:hAnsi="Calibri" w:cs="Calibri"/>
-          <w:lang w:val="en-GB"/>
+          <w:lang w:val="pt-PT"/>
         </w:rPr>
       </w:pPr>
     </w:p>
@@ -6929,7 +6916,7 @@
         <w:pStyle w:val="Heading5"/>
         <w:rPr>
           <w:rFonts w:ascii="Calibri" w:hAnsi="Calibri" w:cs="Calibri"/>
-          <w:lang w:val="en-GB"/>
+          <w:lang w:val="pt-PT"/>
         </w:rPr>
       </w:pPr>
     </w:p>
@@ -6938,17 +6925,18 @@
         <w:pStyle w:val="Heading5"/>
         <w:rPr>
           <w:rFonts w:ascii="Calibri" w:hAnsi="Calibri" w:cs="Calibri"/>
-        </w:rPr>
-      </w:pPr>
-      <w:bookmarkStart w:id="19" w:name="_Toc214979636"/>
-      <w:r>
-        <w:rPr>
-          <w:rFonts w:ascii="Calibri" w:hAnsi="Calibri" w:cs="Calibri"/>
-          <w:lang w:val="en-GB"/>
+          <w:lang w:val="pt-PT"/>
+        </w:rPr>
+      </w:pPr>
+      <w:bookmarkStart w:id="20" w:name="_Toc214979636"/>
+      <w:r>
+        <w:rPr>
+          <w:rFonts w:ascii="Calibri" w:hAnsi="Calibri" w:cs="Calibri"/>
+          <w:lang w:val="pt-PT"/>
         </w:rPr>
         <w:t>PRACTICAL QUESTIONS</w:t>
       </w:r>
-      <w:bookmarkEnd w:id="19"/>
+      <w:bookmarkEnd w:id="20"/>
       <w:r>
         <w:rPr>
           <w:rFonts w:ascii="Calibri" w:hAnsi="Calibri" w:cs="Calibri"/>
@@ -6956,6 +6944,7 @@
           <w:bCs/>
           <w:sz w:val="28"/>
           <w:szCs w:val="28"/>
+          <w:lang w:val="pt-PT"/>
         </w:rPr>
         <w:t xml:space="preserve"> </w:t>
       </w:r>
@@ -6966,6 +6955,7 @@
           <w:bCs/>
           <w:sz w:val="28"/>
           <w:szCs w:val="28"/>
+          <w:lang w:val="pt-PT"/>
         </w:rPr>
         <w:br/>
       </w:r>
@@ -8885,6 +8875,7 @@
           <w:rFonts w:ascii="Calibri" w:hAnsi="Calibri" w:cs="Calibri"/>
           <w:lang w:val="pt-PT"/>
         </w:rPr>
+        <w:lastRenderedPageBreak/>
         <w:t>Examples</w:t>
       </w:r>
       <w:proofErr w:type="spellEnd"/>
@@ -9204,7 +9195,7 @@
               <w:rPr>
                 <w:rFonts w:ascii="Calibri Light" w:hAnsi="Calibri Light" w:cs="Calibri Light"/>
               </w:rPr>
-              <w:t>Verde</w:t>
+              <w:t>Green</w:t>
             </w:r>
           </w:p>
         </w:tc>
@@ -9243,7 +9234,7 @@
               <w:rPr>
                 <w:rFonts w:ascii="Calibri Light" w:hAnsi="Calibri Light" w:cs="Calibri Light"/>
               </w:rPr>
-              <w:t>1</w:t>
+              <w:t>2</w:t>
             </w:r>
           </w:p>
         </w:tc>
@@ -9285,7 +9276,7 @@
               <w:rPr>
                 <w:rFonts w:ascii="Calibri Light" w:hAnsi="Calibri Light" w:cs="Calibri Light"/>
               </w:rPr>
-              <w:t>Verde</w:t>
+              <w:t>Green</w:t>
             </w:r>
           </w:p>
         </w:tc>
@@ -9362,14 +9353,12 @@
                 <w:rFonts w:ascii="Calibri Light" w:hAnsi="Calibri Light" w:cs="Calibri Light"/>
               </w:rPr>
             </w:pPr>
-            <w:proofErr w:type="spellStart"/>
-            <w:r>
-              <w:rPr>
-                <w:rFonts w:ascii="Calibri Light" w:hAnsi="Calibri Light" w:cs="Calibri Light"/>
-              </w:rPr>
-              <w:t>Vermelho</w:t>
-            </w:r>
-            <w:proofErr w:type="spellEnd"/>
+            <w:r>
+              <w:rPr>
+                <w:rFonts w:ascii="Calibri Light" w:hAnsi="Calibri Light" w:cs="Calibri Light"/>
+              </w:rPr>
+              <w:t>Red</w:t>
+            </w:r>
           </w:p>
         </w:tc>
         <w:tc>
@@ -9457,16 +9446,8 @@
               <w:rPr>
                 <w:rFonts w:ascii="Calibri Light" w:hAnsi="Calibri Light" w:cs="Calibri Light"/>
               </w:rPr>
-              <w:t xml:space="preserve">Verde </w:t>
-            </w:r>
-            <w:proofErr w:type="spellStart"/>
-            <w:r>
-              <w:rPr>
-                <w:rFonts w:ascii="Calibri Light" w:hAnsi="Calibri Light" w:cs="Calibri Light"/>
-              </w:rPr>
-              <w:t>escuro</w:t>
-            </w:r>
-            <w:proofErr w:type="spellEnd"/>
+              <w:t>Dark green</w:t>
+            </w:r>
           </w:p>
         </w:tc>
         <w:tc>
@@ -9546,7 +9527,7 @@
               <w:rPr>
                 <w:rFonts w:ascii="Calibri Light" w:hAnsi="Calibri Light" w:cs="Calibri Light"/>
               </w:rPr>
-              <w:t>Azul</w:t>
+              <w:t>Blue</w:t>
             </w:r>
           </w:p>
         </w:tc>
@@ -9627,7 +9608,7 @@
               <w:rPr>
                 <w:rFonts w:ascii="Calibri Light" w:hAnsi="Calibri Light" w:cs="Calibri Light"/>
               </w:rPr>
-              <w:t>Rosa</w:t>
+              <w:t>Pink</w:t>
             </w:r>
           </w:p>
         </w:tc>
@@ -9666,7 +9647,7 @@
               <w:rPr>
                 <w:rFonts w:ascii="Calibri Light" w:hAnsi="Calibri Light" w:cs="Calibri Light"/>
               </w:rPr>
-              <w:t>1</w:t>
+              <w:t>2 (Transit)</w:t>
             </w:r>
           </w:p>
         </w:tc>
@@ -9708,16 +9689,8 @@
               <w:rPr>
                 <w:rFonts w:ascii="Calibri Light" w:hAnsi="Calibri Light" w:cs="Calibri Light"/>
               </w:rPr>
-              <w:t xml:space="preserve">Azul </w:t>
-            </w:r>
-            <w:proofErr w:type="spellStart"/>
-            <w:r>
-              <w:rPr>
-                <w:rFonts w:ascii="Calibri Light" w:hAnsi="Calibri Light" w:cs="Calibri Light"/>
-              </w:rPr>
-              <w:t>claro</w:t>
-            </w:r>
-            <w:proofErr w:type="spellEnd"/>
+              <w:t>Blue cyan</w:t>
+            </w:r>
           </w:p>
         </w:tc>
         <w:tc>
@@ -9797,14 +9770,12 @@
                 <w:rFonts w:ascii="Calibri Light" w:hAnsi="Calibri Light" w:cs="Calibri Light"/>
               </w:rPr>
             </w:pPr>
-            <w:proofErr w:type="spellStart"/>
-            <w:r>
-              <w:rPr>
-                <w:rFonts w:ascii="Calibri Light" w:hAnsi="Calibri Light" w:cs="Calibri Light"/>
-              </w:rPr>
-              <w:t>Cinza</w:t>
-            </w:r>
-            <w:proofErr w:type="spellEnd"/>
+            <w:r>
+              <w:rPr>
+                <w:rFonts w:ascii="Calibri Light" w:hAnsi="Calibri Light" w:cs="Calibri Light"/>
+              </w:rPr>
+              <w:t>Grey</w:t>
+            </w:r>
           </w:p>
         </w:tc>
         <w:tc>
@@ -9880,14 +9851,12 @@
                 <w:rFonts w:ascii="Calibri Light" w:hAnsi="Calibri Light" w:cs="Calibri Light"/>
               </w:rPr>
             </w:pPr>
-            <w:proofErr w:type="spellStart"/>
-            <w:r>
-              <w:rPr>
-                <w:rFonts w:ascii="Calibri Light" w:hAnsi="Calibri Light" w:cs="Calibri Light"/>
-              </w:rPr>
-              <w:t>Amarelo</w:t>
-            </w:r>
-            <w:proofErr w:type="spellEnd"/>
+            <w:r>
+              <w:rPr>
+                <w:rFonts w:ascii="Calibri Light" w:hAnsi="Calibri Light" w:cs="Calibri Light"/>
+              </w:rPr>
+              <w:t>Yellow</w:t>
+            </w:r>
           </w:p>
         </w:tc>
         <w:tc>
@@ -9935,11 +9904,17 @@
       <w:pPr>
         <w:pStyle w:val="ListParagraph"/>
         <w:spacing w:before="100" w:beforeAutospacing="1" w:after="100" w:afterAutospacing="1"/>
-        <w:jc w:val="both"/>
-        <w:rPr>
-          <w:rFonts w:ascii="Calibri" w:hAnsi="Calibri" w:cs="Calibri"/>
-        </w:rPr>
-      </w:pPr>
+        <w:rPr>
+          <w:rFonts w:ascii="Calibri" w:hAnsi="Calibri" w:cs="Calibri"/>
+        </w:rPr>
+      </w:pPr>
+      <w:r>
+        <w:rPr>
+          <w:rFonts w:ascii="Calibri" w:hAnsi="Calibri" w:cs="Calibri"/>
+          <w:color w:val="FF0000"/>
+        </w:rPr>
+        <w:t>P REVER!!!</w:t>
+      </w:r>
       <w:r>
         <w:rPr>
           <w:rFonts w:ascii="Calibri" w:hAnsi="Calibri" w:cs="Calibri"/>
@@ -9964,7 +9939,6 @@
         <w:rPr>
           <w:rFonts w:ascii="Calibri" w:hAnsi="Calibri" w:cs="Calibri"/>
         </w:rPr>
-        <w:lastRenderedPageBreak/>
         <w:t>Create a table showcasing all the peering rela</w:t>
       </w:r>
       <w:r>
@@ -10168,7 +10142,7 @@
               <w:rPr>
                 <w:rFonts w:ascii="Calibri Light" w:hAnsi="Calibri Light" w:cs="Calibri Light"/>
               </w:rPr>
-              <w:t>Verde</w:t>
+              <w:t>Green</w:t>
             </w:r>
           </w:p>
         </w:tc>
@@ -10274,7 +10248,7 @@
               <w:rPr>
                 <w:rFonts w:ascii="Calibri Light" w:hAnsi="Calibri Light" w:cs="Calibri Light"/>
               </w:rPr>
-              <w:t>Verde</w:t>
+              <w:t>Green</w:t>
             </w:r>
           </w:p>
         </w:tc>
@@ -10380,7 +10354,7 @@
               <w:rPr>
                 <w:rFonts w:ascii="Calibri Light" w:hAnsi="Calibri Light" w:cs="Calibri Light"/>
               </w:rPr>
-              <w:t>Verde</w:t>
+              <w:t>Green</w:t>
             </w:r>
           </w:p>
         </w:tc>
@@ -10462,14 +10436,12 @@
                 <w:rFonts w:ascii="Calibri Light" w:hAnsi="Calibri Light" w:cs="Calibri Light"/>
               </w:rPr>
             </w:pPr>
-            <w:proofErr w:type="spellStart"/>
-            <w:r>
-              <w:rPr>
-                <w:rFonts w:ascii="Calibri Light" w:hAnsi="Calibri Light" w:cs="Calibri Light"/>
-              </w:rPr>
-              <w:t>Vermelho</w:t>
-            </w:r>
-            <w:proofErr w:type="spellEnd"/>
+            <w:r>
+              <w:rPr>
+                <w:rFonts w:ascii="Calibri Light" w:hAnsi="Calibri Light" w:cs="Calibri Light"/>
+              </w:rPr>
+              <w:t>Red</w:t>
+            </w:r>
           </w:p>
         </w:tc>
         <w:tc>
@@ -10554,16 +10526,8 @@
               <w:rPr>
                 <w:rFonts w:ascii="Calibri Light" w:hAnsi="Calibri Light" w:cs="Calibri Light"/>
               </w:rPr>
-              <w:t xml:space="preserve">Verde </w:t>
-            </w:r>
-            <w:proofErr w:type="spellStart"/>
-            <w:r>
-              <w:rPr>
-                <w:rFonts w:ascii="Calibri Light" w:hAnsi="Calibri Light" w:cs="Calibri Light"/>
-              </w:rPr>
-              <w:t>escuro</w:t>
-            </w:r>
-            <w:proofErr w:type="spellEnd"/>
+              <w:t>Dark green</w:t>
+            </w:r>
             <w:r>
               <w:rPr>
                 <w:rFonts w:ascii="Calibri Light" w:hAnsi="Calibri Light" w:cs="Calibri Light"/>
@@ -10654,7 +10618,7 @@
               <w:rPr>
                 <w:rFonts w:ascii="Calibri Light" w:hAnsi="Calibri Light" w:cs="Calibri Light"/>
               </w:rPr>
-              <w:t>Azul</w:t>
+              <w:t>Blue</w:t>
             </w:r>
           </w:p>
         </w:tc>
@@ -10740,7 +10704,7 @@
               <w:rPr>
                 <w:rFonts w:ascii="Calibri Light" w:hAnsi="Calibri Light" w:cs="Calibri Light"/>
               </w:rPr>
-              <w:t>Rosa</w:t>
+              <w:t>Pink</w:t>
             </w:r>
           </w:p>
         </w:tc>
@@ -10826,16 +10790,8 @@
               <w:rPr>
                 <w:rFonts w:ascii="Calibri Light" w:hAnsi="Calibri Light" w:cs="Calibri Light"/>
               </w:rPr>
-              <w:t xml:space="preserve">Azul </w:t>
-            </w:r>
-            <w:proofErr w:type="spellStart"/>
-            <w:r>
-              <w:rPr>
-                <w:rFonts w:ascii="Calibri Light" w:hAnsi="Calibri Light" w:cs="Calibri Light"/>
-              </w:rPr>
-              <w:t>claro</w:t>
-            </w:r>
-            <w:proofErr w:type="spellEnd"/>
+              <w:t>Blue cyan</w:t>
+            </w:r>
           </w:p>
         </w:tc>
         <w:tc>
@@ -10919,14 +10875,12 @@
                 <w:rFonts w:ascii="Calibri Light" w:hAnsi="Calibri Light" w:cs="Calibri Light"/>
               </w:rPr>
             </w:pPr>
-            <w:proofErr w:type="spellStart"/>
-            <w:r>
-              <w:rPr>
-                <w:rFonts w:ascii="Calibri Light" w:hAnsi="Calibri Light" w:cs="Calibri Light"/>
-              </w:rPr>
-              <w:t>Cinza</w:t>
-            </w:r>
-            <w:proofErr w:type="spellEnd"/>
+            <w:r>
+              <w:rPr>
+                <w:rFonts w:ascii="Calibri Light" w:hAnsi="Calibri Light" w:cs="Calibri Light"/>
+              </w:rPr>
+              <w:t>Grey</w:t>
+            </w:r>
           </w:p>
         </w:tc>
         <w:tc>
@@ -11007,14 +10961,12 @@
                 <w:rFonts w:ascii="Calibri Light" w:hAnsi="Calibri Light" w:cs="Calibri Light"/>
               </w:rPr>
             </w:pPr>
-            <w:proofErr w:type="spellStart"/>
-            <w:r>
-              <w:rPr>
-                <w:rFonts w:ascii="Calibri Light" w:hAnsi="Calibri Light" w:cs="Calibri Light"/>
-              </w:rPr>
-              <w:t>Amarelo</w:t>
-            </w:r>
-            <w:proofErr w:type="spellEnd"/>
+            <w:r>
+              <w:rPr>
+                <w:rFonts w:ascii="Calibri Light" w:hAnsi="Calibri Light" w:cs="Calibri Light"/>
+              </w:rPr>
+              <w:t>Yellow</w:t>
+            </w:r>
           </w:p>
         </w:tc>
         <w:tc>
@@ -11088,6 +11040,7 @@
         <w:rPr>
           <w:rFonts w:ascii="Calibri" w:hAnsi="Calibri" w:cs="Calibri"/>
         </w:rPr>
+        <w:lastRenderedPageBreak/>
         <w:t xml:space="preserve">Explain how a Tier-2 benefits from peering instead of buying everything from a Tier-1. </w:t>
       </w:r>
       <w:r>
@@ -11365,7 +11318,6 @@
         <w:rPr>
           <w:rFonts w:ascii="Calibri" w:hAnsi="Calibri" w:cs="Calibri"/>
         </w:rPr>
-        <w:lastRenderedPageBreak/>
         <w:t>R12 is an ABR connecting Area 0</w:t>
       </w:r>
       <w:r>
@@ -11518,12 +11470,6 @@
           <w:rFonts w:ascii="Calibri" w:hAnsi="Calibri" w:cs="Calibri"/>
         </w:rPr>
       </w:pPr>
-      <w:r>
-        <w:rPr>
-          <w:rFonts w:ascii="Calibri" w:hAnsi="Calibri" w:cs="Calibri"/>
-        </w:rPr>
-        <w:t xml:space="preserve">• </w:t>
-      </w:r>
     </w:p>
     <w:p>
       <w:pPr>
@@ -11686,12 +11632,13 @@
       <w:pPr>
         <w:pStyle w:val="Heading2"/>
       </w:pPr>
-      <w:bookmarkStart w:id="20" w:name="_Toc211716023"/>
-      <w:bookmarkStart w:id="21" w:name="_Toc214979637"/>
-      <w:r>
+      <w:bookmarkStart w:id="21" w:name="_Toc211716023"/>
+      <w:bookmarkStart w:id="22" w:name="_Toc214979637"/>
+      <w:r>
+        <w:lastRenderedPageBreak/>
         <w:t xml:space="preserve">PHASE 2 - </w:t>
       </w:r>
-      <w:bookmarkEnd w:id="20"/>
+      <w:bookmarkEnd w:id="21"/>
       <w:proofErr w:type="spellStart"/>
       <w:r>
         <w:t>iBGP</w:t>
@@ -11708,7 +11655,7 @@
       <w:r>
         <w:t xml:space="preserve"> WITHOUT ROUTING POLICIES</w:t>
       </w:r>
-      <w:bookmarkEnd w:id="21"/>
+      <w:bookmarkEnd w:id="22"/>
       <w:r>
         <w:t xml:space="preserve"> </w:t>
       </w:r>
@@ -12081,7 +12028,6 @@
               <w:rPr>
                 <w:rFonts w:ascii="Calibri" w:hAnsi="Calibri" w:cs="Calibri"/>
               </w:rPr>
-              <w:lastRenderedPageBreak/>
               <w:t>Area AS</w:t>
             </w:r>
           </w:p>
@@ -12178,13 +12124,7 @@
               <w:rPr>
                 <w:rFonts w:ascii="Calibri" w:hAnsi="Calibri" w:cs="Calibri"/>
               </w:rPr>
-              <w:t>Neighbor</w:t>
-            </w:r>
-            <w:r>
-              <w:rPr>
-                <w:rFonts w:ascii="Calibri" w:hAnsi="Calibri" w:cs="Calibri"/>
-              </w:rPr>
-              <w:t>’s Color</w:t>
+              <w:t>Neighbor’s Color</w:t>
             </w:r>
           </w:p>
         </w:tc>
@@ -13603,6 +13543,7 @@
               <w:rPr>
                 <w:rFonts w:ascii="Calibri" w:hAnsi="Calibri" w:cs="Calibri"/>
               </w:rPr>
+              <w:lastRenderedPageBreak/>
               <w:t>20717</w:t>
             </w:r>
           </w:p>
@@ -13908,8 +13849,6 @@
               </w:rPr>
               <w:t>5511</w:t>
             </w:r>
-            <w:bookmarkStart w:id="22" w:name="_GoBack"/>
-            <w:bookmarkEnd w:id="22"/>
           </w:p>
         </w:tc>
         <w:tc>
@@ -13939,6 +13878,130 @@
           </w:p>
         </w:tc>
       </w:tr>
+      <w:tr>
+        <w:tc>
+          <w:tcPr>
+            <w:tcW w:w="1251" w:type="pct"/>
+            <w:tcMar>
+              <w:top w:w="100" w:type="dxa"/>
+              <w:left w:w="100" w:type="dxa"/>
+              <w:bottom w:w="100" w:type="dxa"/>
+              <w:right w:w="100" w:type="dxa"/>
+            </w:tcMar>
+          </w:tcPr>
+          <w:p>
+            <w:pPr>
+              <w:widowControl w:val="0"/>
+              <w:pBdr>
+                <w:top w:val="nil"/>
+                <w:left w:val="nil"/>
+                <w:bottom w:val="nil"/>
+                <w:right w:val="nil"/>
+                <w:between w:val="nil"/>
+              </w:pBdr>
+              <w:rPr>
+                <w:rFonts w:ascii="Calibri" w:hAnsi="Calibri" w:cs="Calibri"/>
+              </w:rPr>
+            </w:pPr>
+            <w:r>
+              <w:rPr>
+                <w:rFonts w:ascii="Calibri" w:hAnsi="Calibri" w:cs="Calibri"/>
+              </w:rPr>
+              <w:t>1</w:t>
+            </w:r>
+          </w:p>
+        </w:tc>
+        <w:tc>
+          <w:tcPr>
+            <w:tcW w:w="1250" w:type="pct"/>
+            <w:tcMar>
+              <w:top w:w="100" w:type="dxa"/>
+              <w:left w:w="100" w:type="dxa"/>
+              <w:bottom w:w="100" w:type="dxa"/>
+              <w:right w:w="100" w:type="dxa"/>
+            </w:tcMar>
+          </w:tcPr>
+          <w:p>
+            <w:pPr>
+              <w:widowControl w:val="0"/>
+              <w:pBdr>
+                <w:top w:val="nil"/>
+                <w:left w:val="nil"/>
+                <w:bottom w:val="nil"/>
+                <w:right w:val="nil"/>
+                <w:between w:val="nil"/>
+              </w:pBdr>
+              <w:rPr>
+                <w:rFonts w:ascii="Calibri" w:hAnsi="Calibri" w:cs="Calibri"/>
+              </w:rPr>
+            </w:pPr>
+            <w:r>
+              <w:rPr>
+                <w:rFonts w:ascii="Calibri" w:hAnsi="Calibri" w:cs="Calibri"/>
+              </w:rPr>
+              <w:t>Grey</w:t>
+            </w:r>
+          </w:p>
+        </w:tc>
+        <w:tc>
+          <w:tcPr>
+            <w:tcW w:w="1250" w:type="pct"/>
+            <w:tcMar>
+              <w:top w:w="100" w:type="dxa"/>
+              <w:left w:w="100" w:type="dxa"/>
+              <w:bottom w:w="100" w:type="dxa"/>
+              <w:right w:w="100" w:type="dxa"/>
+            </w:tcMar>
+          </w:tcPr>
+          <w:p>
+            <w:pPr>
+              <w:widowControl w:val="0"/>
+              <w:pBdr>
+                <w:top w:val="nil"/>
+                <w:left w:val="nil"/>
+                <w:bottom w:val="nil"/>
+                <w:right w:val="nil"/>
+                <w:between w:val="nil"/>
+              </w:pBdr>
+              <w:rPr>
+                <w:rFonts w:ascii="Calibri" w:hAnsi="Calibri" w:cs="Calibri"/>
+              </w:rPr>
+            </w:pPr>
+            <w:r>
+              <w:rPr>
+                <w:rFonts w:ascii="Calibri" w:hAnsi="Calibri" w:cs="Calibri"/>
+              </w:rPr>
+              <w:t>4637</w:t>
+            </w:r>
+          </w:p>
+        </w:tc>
+        <w:tc>
+          <w:tcPr>
+            <w:tcW w:w="1249" w:type="pct"/>
+          </w:tcPr>
+          <w:p>
+            <w:pPr>
+              <w:widowControl w:val="0"/>
+              <w:pBdr>
+                <w:top w:val="nil"/>
+                <w:left w:val="nil"/>
+                <w:bottom w:val="nil"/>
+                <w:right w:val="nil"/>
+                <w:between w:val="nil"/>
+              </w:pBdr>
+              <w:rPr>
+                <w:rFonts w:ascii="Calibri" w:hAnsi="Calibri" w:cs="Calibri"/>
+              </w:rPr>
+            </w:pPr>
+            <w:r>
+              <w:rPr>
+                <w:rFonts w:ascii="Calibri" w:hAnsi="Calibri" w:cs="Calibri"/>
+              </w:rPr>
+              <w:t>Dark green</w:t>
+            </w:r>
+          </w:p>
+        </w:tc>
+      </w:tr>
     </w:tbl>
     <w:p>
       <w:pPr>
@@ -14317,7 +14380,6 @@
           <w:rFonts w:ascii="Calibri" w:hAnsi="Calibri" w:cs="Calibri"/>
           <w:lang w:val="en-GB"/>
         </w:rPr>
-        <w:lastRenderedPageBreak/>
         <w:br/>
       </w:r>
     </w:p>
@@ -14456,19 +14518,7 @@
         <w:rPr>
           <w:rFonts w:ascii="Calibri" w:hAnsi="Calibri" w:cs="Calibri"/>
         </w:rPr>
-        <w:t xml:space="preserve">TCLSH </w:t>
-      </w:r>
-      <w:r>
-        <w:rPr>
-          <w:rFonts w:ascii="Calibri" w:hAnsi="Calibri" w:cs="Calibri"/>
-        </w:rPr>
-        <w:t xml:space="preserve"> </w:t>
-      </w:r>
-      <w:r>
-        <w:rPr>
-          <w:rFonts w:ascii="Calibri" w:hAnsi="Calibri" w:cs="Calibri"/>
-        </w:rPr>
-        <w:t>procedure</w:t>
+        <w:t>TCLSH  procedure</w:t>
       </w:r>
       <w:proofErr w:type="gramEnd"/>
       <w:r>
@@ -14618,6 +14668,7 @@
         <w:rPr>
           <w:rFonts w:ascii="Calibri" w:hAnsi="Calibri" w:cs="Calibri"/>
         </w:rPr>
+        <w:lastRenderedPageBreak/>
         <w:t xml:space="preserve">How are the route prefixes propagated inside the AS when you have route reflectors configured? </w:t>
       </w:r>
       <w:r>
@@ -14820,7 +14871,6 @@
           <w:rFonts w:ascii="Calibri" w:hAnsi="Calibri" w:cs="Calibri"/>
           <w:lang w:val="en-GB"/>
         </w:rPr>
-        <w:lastRenderedPageBreak/>
         <w:br/>
       </w:r>
     </w:p>
@@ -15445,6 +15495,7 @@
           <w:rFonts w:ascii="Calibri" w:hAnsi="Calibri" w:cs="Calibri"/>
           <w:color w:val="000000"/>
         </w:rPr>
+        <w:lastRenderedPageBreak/>
         <w:t>This design ensures that each company’s VLAN has a clearly defined root within the ISP distribution layer, simplifying traffic forwarding and fault recovery.</w:t>
       </w:r>
     </w:p>
@@ -15832,6 +15883,7 @@
           <w:rFonts w:ascii="Calibri" w:hAnsi="Calibri" w:cs="Calibri"/>
           <w:color w:val="000000"/>
         </w:rPr>
+        <w:lastRenderedPageBreak/>
         <w:t>If the static routes are missing or incomplete, the packets will reach the nearest router but will not be able to find a valid return path from the ISP back to the company network.</w:t>
       </w:r>
     </w:p>
@@ -16329,7 +16381,7 @@
         </w:rPr>
         <w:t xml:space="preserve">. URL </w:t>
       </w:r>
-      <w:hyperlink r:id="rId21" w:history="1">
+      <w:hyperlink r:id="rId20" w:history="1">
         <w:r>
           <w:rPr>
             <w:rStyle w:val="Hyperlink"/>
@@ -16348,7 +16400,7 @@
       </w:pPr>
     </w:p>
     <w:sectPr>
-      <w:footerReference w:type="default" r:id="rId22"/>
+      <w:footerReference w:type="default" r:id="rId21"/>
       <w:pgSz w:w="11906" w:h="16838"/>
       <w:pgMar w:top="1417" w:right="1701" w:bottom="1417" w:left="1700" w:header="708" w:footer="708" w:gutter="0"/>
       <w:cols w:space="720"/>
@@ -20639,7 +20691,7 @@
 </file>
 
 <file path=customXml/itemProps1.xml><?xml version="1.0" encoding="utf-8"?>
-<ds:datastoreItem xmlns:ds="http://schemas.openxmlformats.org/officeDocument/2006/customXml" ds:itemID="{6FD41636-256B-3941-8E80-C22851AD30B9}">
+<ds:datastoreItem xmlns:ds="http://schemas.openxmlformats.org/officeDocument/2006/customXml" ds:itemID="{7C57B1A1-F86B-2848-8EC4-4B06553A8E74}">
   <ds:schemaRefs>
     <ds:schemaRef ds:uri="http://schemas.openxmlformats.org/officeDocument/2006/bibliography"/>
   </ds:schemaRefs>

</xml_diff>

<commit_message>
actualizar enunciado e confs areas bgp
</commit_message>
<xml_diff>
--- a/Relatório_RI.docx
+++ b/Relatório_RI.docx
@@ -6858,8 +6858,6 @@
         </w:rPr>
         <w:t xml:space="preserve"> route’</w:t>
       </w:r>
-      <w:bookmarkStart w:id="19" w:name="_GoBack"/>
-      <w:bookmarkEnd w:id="19"/>
       <w:r>
         <w:rPr>
           <w:rFonts w:ascii="Calibri" w:eastAsia="Roboto Light" w:hAnsi="Calibri" w:cs="Calibri"/>
@@ -6928,7 +6926,7 @@
           <w:lang w:val="pt-PT"/>
         </w:rPr>
       </w:pPr>
-      <w:bookmarkStart w:id="20" w:name="_Toc214979636"/>
+      <w:bookmarkStart w:id="18" w:name="_Toc214979636"/>
       <w:r>
         <w:rPr>
           <w:rFonts w:ascii="Calibri" w:hAnsi="Calibri" w:cs="Calibri"/>
@@ -6936,7 +6934,7 @@
         </w:rPr>
         <w:t>PRACTICAL QUESTIONS</w:t>
       </w:r>
-      <w:bookmarkEnd w:id="20"/>
+      <w:bookmarkEnd w:id="18"/>
       <w:r>
         <w:rPr>
           <w:rFonts w:ascii="Calibri" w:hAnsi="Calibri" w:cs="Calibri"/>
@@ -11632,13 +11630,13 @@
       <w:pPr>
         <w:pStyle w:val="Heading2"/>
       </w:pPr>
-      <w:bookmarkStart w:id="21" w:name="_Toc211716023"/>
-      <w:bookmarkStart w:id="22" w:name="_Toc214979637"/>
+      <w:bookmarkStart w:id="19" w:name="_Toc211716023"/>
+      <w:bookmarkStart w:id="20" w:name="_Toc214979637"/>
       <w:r>
         <w:lastRenderedPageBreak/>
         <w:t xml:space="preserve">PHASE 2 - </w:t>
       </w:r>
-      <w:bookmarkEnd w:id="21"/>
+      <w:bookmarkEnd w:id="19"/>
       <w:proofErr w:type="spellStart"/>
       <w:r>
         <w:t>iBGP</w:t>
@@ -11655,7 +11653,7 @@
       <w:r>
         <w:t xml:space="preserve"> WITHOUT ROUTING POLICIES</w:t>
       </w:r>
-      <w:bookmarkEnd w:id="22"/>
+      <w:bookmarkEnd w:id="20"/>
       <w:r>
         <w:t xml:space="preserve"> </w:t>
       </w:r>
@@ -14022,7 +14020,7 @@
           <w:lang w:val="en-GB"/>
         </w:rPr>
       </w:pPr>
-      <w:bookmarkStart w:id="23" w:name="_Toc211809418"/>
+      <w:bookmarkStart w:id="21" w:name="_Toc211809418"/>
       <w:r>
         <w:rPr>
           <w:rFonts w:ascii="Calibri" w:hAnsi="Calibri" w:cs="Calibri"/>
@@ -14087,7 +14085,7 @@
         </w:rPr>
         <w:t xml:space="preserve"> </w:t>
       </w:r>
-      <w:bookmarkEnd w:id="23"/>
+      <w:bookmarkEnd w:id="21"/>
       <w:proofErr w:type="spellStart"/>
       <w:r>
         <w:rPr>
@@ -14391,7 +14389,7 @@
           <w:lang w:val="en-GB"/>
         </w:rPr>
       </w:pPr>
-      <w:bookmarkStart w:id="24" w:name="_Toc214979638"/>
+      <w:bookmarkStart w:id="22" w:name="_Toc214979638"/>
       <w:r>
         <w:rPr>
           <w:rFonts w:ascii="Calibri" w:hAnsi="Calibri" w:cs="Calibri"/>
@@ -14406,7 +14404,7 @@
         </w:rPr>
         <w:t>:</w:t>
       </w:r>
-      <w:bookmarkEnd w:id="24"/>
+      <w:bookmarkEnd w:id="22"/>
     </w:p>
     <w:p>
       <w:pPr>
@@ -14447,21 +14445,21 @@
         <w:rPr>
           <w:rFonts w:ascii="Calibri" w:hAnsi="Calibri" w:cs="Calibri"/>
         </w:rPr>
-        <w:t xml:space="preserve">Why is it a good </w:t>
-      </w:r>
-      <w:proofErr w:type="spellStart"/>
-      <w:r>
-        <w:rPr>
-          <w:rFonts w:ascii="Calibri" w:hAnsi="Calibri" w:cs="Calibri"/>
-        </w:rPr>
-        <w:t>pracXce</w:t>
-      </w:r>
-      <w:proofErr w:type="spellEnd"/>
-      <w:r>
-        <w:rPr>
-          <w:rFonts w:ascii="Calibri" w:hAnsi="Calibri" w:cs="Calibri"/>
-        </w:rPr>
-        <w:t xml:space="preserve"> to use the loopback IP address in the </w:t>
+        <w:t>Why is it a good prac</w:t>
+      </w:r>
+      <w:r>
+        <w:rPr>
+          <w:rFonts w:ascii="Calibri" w:hAnsi="Calibri" w:cs="Calibri"/>
+        </w:rPr>
+        <w:t>ti</w:t>
+      </w:r>
+      <w:bookmarkStart w:id="23" w:name="_GoBack"/>
+      <w:bookmarkEnd w:id="23"/>
+      <w:r>
+        <w:rPr>
+          <w:rFonts w:ascii="Calibri" w:hAnsi="Calibri" w:cs="Calibri"/>
+        </w:rPr>
+        <w:t xml:space="preserve">ce to use the loopback IP address in the </w:t>
       </w:r>
       <w:proofErr w:type="spellStart"/>
       <w:r>
@@ -14745,7 +14743,7 @@
           <w:lang w:val="en-GB"/>
         </w:rPr>
       </w:pPr>
-      <w:bookmarkStart w:id="25" w:name="_Toc211716024"/>
+      <w:bookmarkStart w:id="24" w:name="_Toc211716024"/>
     </w:p>
     <w:p>
       <w:pPr>
@@ -14845,243 +14843,243 @@
       <w:pPr>
         <w:pStyle w:val="Heading2"/>
       </w:pPr>
-      <w:bookmarkStart w:id="26" w:name="_Toc214979639"/>
+      <w:bookmarkStart w:id="25" w:name="_Toc214979639"/>
       <w:r>
         <w:t xml:space="preserve">PHASE 3 - </w:t>
       </w:r>
+      <w:bookmarkEnd w:id="24"/>
+      <w:r>
+        <w:t>ROUTING POLICIES IMPLEMENTATION</w:t>
+      </w:r>
       <w:bookmarkEnd w:id="25"/>
       <w:r>
-        <w:t>ROUTING POLICIES IMPLEMENTATION</w:t>
+        <w:t xml:space="preserve"> </w:t>
+      </w:r>
+    </w:p>
+    <w:p>
+      <w:pPr>
+        <w:pStyle w:val="Heading4"/>
+        <w:rPr>
+          <w:rFonts w:ascii="Calibri" w:hAnsi="Calibri" w:cs="Calibri"/>
+          <w:lang w:val="en-GB"/>
+        </w:rPr>
+      </w:pPr>
+      <w:r>
+        <w:rPr>
+          <w:rFonts w:ascii="Calibri" w:hAnsi="Calibri" w:cs="Calibri"/>
+          <w:lang w:val="en-GB"/>
+        </w:rPr>
+        <w:br/>
+      </w:r>
+    </w:p>
+    <w:p>
+      <w:pPr>
+        <w:rPr>
+          <w:rFonts w:ascii="Calibri" w:hAnsi="Calibri" w:cs="Calibri"/>
+          <w:lang w:val="en-GB"/>
+        </w:rPr>
+      </w:pPr>
+      <w:r>
+        <w:rPr>
+          <w:rFonts w:ascii="Calibri" w:hAnsi="Calibri" w:cs="Calibri"/>
+          <w:lang w:val="en-GB"/>
+        </w:rPr>
+        <w:t>In this phase, was to implement and test the network communication rules for Company A. The following rules were put into place:</w:t>
+      </w:r>
+    </w:p>
+    <w:p>
+      <w:pPr>
+        <w:rPr>
+          <w:rFonts w:ascii="Calibri" w:hAnsi="Calibri" w:cs="Calibri"/>
+          <w:lang w:val="en-GB"/>
+        </w:rPr>
+      </w:pPr>
+      <w:r>
+        <w:rPr>
+          <w:rFonts w:ascii="Calibri" w:hAnsi="Calibri" w:cs="Calibri"/>
+          <w:lang w:val="en-GB"/>
+        </w:rPr>
+        <w:t xml:space="preserve">• Accounting and Secretariat networks must not communicate with any other internal or external network/VLAN. </w:t>
+      </w:r>
+    </w:p>
+    <w:p>
+      <w:pPr>
+        <w:rPr>
+          <w:rFonts w:ascii="Calibri" w:hAnsi="Calibri" w:cs="Calibri"/>
+          <w:lang w:val="en-GB"/>
+        </w:rPr>
+      </w:pPr>
+      <w:r>
+        <w:rPr>
+          <w:rFonts w:ascii="Calibri" w:hAnsi="Calibri" w:cs="Calibri"/>
+          <w:lang w:val="en-GB"/>
+        </w:rPr>
+        <w:t>• IT network must be able to communicate with the internal VLANs and outside Company A.</w:t>
+      </w:r>
+    </w:p>
+    <w:p>
+      <w:pPr>
+        <w:rPr>
+          <w:rFonts w:ascii="Calibri" w:hAnsi="Calibri" w:cs="Calibri"/>
+          <w:lang w:val="en-GB"/>
+        </w:rPr>
+      </w:pPr>
+      <w:r>
+        <w:rPr>
+          <w:rFonts w:ascii="Calibri" w:hAnsi="Calibri" w:cs="Calibri"/>
+          <w:lang w:val="en-GB"/>
+        </w:rPr>
+        <w:t>• The equipment in the VLAN Network Management of Company A must be able to communicate with each other.</w:t>
+      </w:r>
+    </w:p>
+    <w:p>
+      <w:pPr>
+        <w:rPr>
+          <w:rFonts w:ascii="Calibri" w:hAnsi="Calibri" w:cs="Calibri"/>
+          <w:lang w:val="en-GB"/>
+        </w:rPr>
+      </w:pPr>
+    </w:p>
+    <w:p>
+      <w:pPr>
+        <w:rPr>
+          <w:rFonts w:ascii="Calibri" w:hAnsi="Calibri" w:cs="Calibri"/>
+          <w:lang w:val="en-GB"/>
+        </w:rPr>
+      </w:pPr>
+      <w:r>
+        <w:rPr>
+          <w:rFonts w:ascii="Calibri" w:hAnsi="Calibri" w:cs="Calibri"/>
+          <w:lang w:val="en-GB"/>
+        </w:rPr>
+        <w:t xml:space="preserve">To follow these </w:t>
+      </w:r>
+      <w:proofErr w:type="gramStart"/>
+      <w:r>
+        <w:rPr>
+          <w:rFonts w:ascii="Calibri" w:hAnsi="Calibri" w:cs="Calibri"/>
+          <w:lang w:val="en-GB"/>
+        </w:rPr>
+        <w:t>rules</w:t>
+      </w:r>
+      <w:proofErr w:type="gramEnd"/>
+      <w:r>
+        <w:rPr>
+          <w:rFonts w:ascii="Calibri" w:hAnsi="Calibri" w:cs="Calibri"/>
+          <w:lang w:val="en-GB"/>
+        </w:rPr>
+        <w:t xml:space="preserve"> we first started by creating </w:t>
+      </w:r>
+      <w:proofErr w:type="spellStart"/>
+      <w:r>
+        <w:rPr>
+          <w:rFonts w:ascii="Calibri" w:hAnsi="Calibri" w:cs="Calibri"/>
+          <w:lang w:val="en-GB"/>
+        </w:rPr>
+        <w:t>subinterfaces</w:t>
+      </w:r>
+      <w:proofErr w:type="spellEnd"/>
+      <w:r>
+        <w:rPr>
+          <w:rFonts w:ascii="Calibri" w:hAnsi="Calibri" w:cs="Calibri"/>
+          <w:lang w:val="en-GB"/>
+        </w:rPr>
+        <w:t xml:space="preserve"> on Router A for interface Fa0/1.</w:t>
+      </w:r>
+    </w:p>
+    <w:p>
+      <w:pPr>
+        <w:rPr>
+          <w:rFonts w:ascii="Calibri" w:hAnsi="Calibri" w:cs="Calibri"/>
+          <w:lang w:val="en-GB"/>
+        </w:rPr>
+      </w:pPr>
+    </w:p>
+    <w:p>
+      <w:pPr>
+        <w:rPr>
+          <w:rFonts w:ascii="Calibri" w:hAnsi="Calibri" w:cs="Calibri"/>
+          <w:lang w:val="en-GB"/>
+        </w:rPr>
+      </w:pPr>
+    </w:p>
+    <w:p>
+      <w:pPr>
+        <w:rPr>
+          <w:rFonts w:ascii="Calibri" w:hAnsi="Calibri" w:cs="Calibri"/>
+          <w:lang w:val="en-GB"/>
+        </w:rPr>
+      </w:pPr>
+    </w:p>
+    <w:p>
+      <w:pPr>
+        <w:ind w:firstLine="566"/>
+        <w:rPr>
+          <w:rFonts w:ascii="Calibri" w:hAnsi="Calibri" w:cs="Calibri"/>
+          <w:lang w:val="en-GB"/>
+        </w:rPr>
+      </w:pPr>
+      <w:r>
+        <w:rPr>
+          <w:rFonts w:ascii="Calibri" w:hAnsi="Calibri" w:cs="Calibri"/>
+          <w:lang w:val="en-GB"/>
+        </w:rPr>
+        <w:t>This was sufficient to stop them from communicating with the outside and inside, as stopping router reach they can’t use tagging to communicate outside of themselves.</w:t>
+      </w:r>
+    </w:p>
+    <w:p>
+      <w:pPr>
+        <w:ind w:firstLine="566"/>
+        <w:rPr>
+          <w:rFonts w:ascii="Calibri" w:hAnsi="Calibri" w:cs="Calibri"/>
+          <w:lang w:val="en-GB"/>
+        </w:rPr>
+      </w:pPr>
+    </w:p>
+    <w:p>
+      <w:pPr>
+        <w:ind w:firstLine="566"/>
+        <w:rPr>
+          <w:rFonts w:ascii="Calibri" w:hAnsi="Calibri" w:cs="Calibri"/>
+          <w:lang w:val="en-GB"/>
+        </w:rPr>
+      </w:pPr>
+    </w:p>
+    <w:p>
+      <w:pPr>
+        <w:pStyle w:val="Heading5"/>
+        <w:rPr>
+          <w:rFonts w:ascii="Calibri" w:hAnsi="Calibri" w:cs="Calibri"/>
+          <w:lang w:val="en-GB"/>
+        </w:rPr>
+      </w:pPr>
+      <w:bookmarkStart w:id="26" w:name="_Toc211716025"/>
+    </w:p>
+    <w:p>
+      <w:pPr>
+        <w:pStyle w:val="Heading5"/>
+        <w:rPr>
+          <w:rFonts w:ascii="Calibri" w:hAnsi="Calibri" w:cs="Calibri"/>
+          <w:lang w:val="en-GB"/>
+        </w:rPr>
+      </w:pPr>
+      <w:bookmarkStart w:id="27" w:name="_Toc214979640"/>
+      <w:r>
+        <w:rPr>
+          <w:rFonts w:ascii="Calibri" w:hAnsi="Calibri" w:cs="Calibri"/>
+          <w:lang w:val="en-GB"/>
+        </w:rPr>
+        <w:t>Practical Questions</w:t>
       </w:r>
       <w:bookmarkEnd w:id="26"/>
       <w:r>
-        <w:t xml:space="preserve"> </w:t>
-      </w:r>
-    </w:p>
-    <w:p>
-      <w:pPr>
-        <w:pStyle w:val="Heading4"/>
-        <w:rPr>
-          <w:rFonts w:ascii="Calibri" w:hAnsi="Calibri" w:cs="Calibri"/>
-          <w:lang w:val="en-GB"/>
-        </w:rPr>
-      </w:pPr>
-      <w:r>
-        <w:rPr>
-          <w:rFonts w:ascii="Calibri" w:hAnsi="Calibri" w:cs="Calibri"/>
-          <w:lang w:val="en-GB"/>
-        </w:rPr>
-        <w:br/>
-      </w:r>
-    </w:p>
-    <w:p>
-      <w:pPr>
-        <w:rPr>
-          <w:rFonts w:ascii="Calibri" w:hAnsi="Calibri" w:cs="Calibri"/>
-          <w:lang w:val="en-GB"/>
-        </w:rPr>
-      </w:pPr>
-      <w:r>
-        <w:rPr>
-          <w:rFonts w:ascii="Calibri" w:hAnsi="Calibri" w:cs="Calibri"/>
-          <w:lang w:val="en-GB"/>
-        </w:rPr>
-        <w:t>In this phase, was to implement and test the network communication rules for Company A. The following rules were put into place:</w:t>
-      </w:r>
-    </w:p>
-    <w:p>
-      <w:pPr>
-        <w:rPr>
-          <w:rFonts w:ascii="Calibri" w:hAnsi="Calibri" w:cs="Calibri"/>
-          <w:lang w:val="en-GB"/>
-        </w:rPr>
-      </w:pPr>
-      <w:r>
-        <w:rPr>
-          <w:rFonts w:ascii="Calibri" w:hAnsi="Calibri" w:cs="Calibri"/>
-          <w:lang w:val="en-GB"/>
-        </w:rPr>
-        <w:t xml:space="preserve">• Accounting and Secretariat networks must not communicate with any other internal or external network/VLAN. </w:t>
-      </w:r>
-    </w:p>
-    <w:p>
-      <w:pPr>
-        <w:rPr>
-          <w:rFonts w:ascii="Calibri" w:hAnsi="Calibri" w:cs="Calibri"/>
-          <w:lang w:val="en-GB"/>
-        </w:rPr>
-      </w:pPr>
-      <w:r>
-        <w:rPr>
-          <w:rFonts w:ascii="Calibri" w:hAnsi="Calibri" w:cs="Calibri"/>
-          <w:lang w:val="en-GB"/>
-        </w:rPr>
-        <w:t>• IT network must be able to communicate with the internal VLANs and outside Company A.</w:t>
-      </w:r>
-    </w:p>
-    <w:p>
-      <w:pPr>
-        <w:rPr>
-          <w:rFonts w:ascii="Calibri" w:hAnsi="Calibri" w:cs="Calibri"/>
-          <w:lang w:val="en-GB"/>
-        </w:rPr>
-      </w:pPr>
-      <w:r>
-        <w:rPr>
-          <w:rFonts w:ascii="Calibri" w:hAnsi="Calibri" w:cs="Calibri"/>
-          <w:lang w:val="en-GB"/>
-        </w:rPr>
-        <w:t>• The equipment in the VLAN Network Management of Company A must be able to communicate with each other.</w:t>
-      </w:r>
-    </w:p>
-    <w:p>
-      <w:pPr>
-        <w:rPr>
-          <w:rFonts w:ascii="Calibri" w:hAnsi="Calibri" w:cs="Calibri"/>
-          <w:lang w:val="en-GB"/>
-        </w:rPr>
-      </w:pPr>
-    </w:p>
-    <w:p>
-      <w:pPr>
-        <w:rPr>
-          <w:rFonts w:ascii="Calibri" w:hAnsi="Calibri" w:cs="Calibri"/>
-          <w:lang w:val="en-GB"/>
-        </w:rPr>
-      </w:pPr>
-      <w:r>
-        <w:rPr>
-          <w:rFonts w:ascii="Calibri" w:hAnsi="Calibri" w:cs="Calibri"/>
-          <w:lang w:val="en-GB"/>
-        </w:rPr>
-        <w:t xml:space="preserve">To follow these </w:t>
-      </w:r>
-      <w:proofErr w:type="gramStart"/>
-      <w:r>
-        <w:rPr>
-          <w:rFonts w:ascii="Calibri" w:hAnsi="Calibri" w:cs="Calibri"/>
-          <w:lang w:val="en-GB"/>
-        </w:rPr>
-        <w:t>rules</w:t>
-      </w:r>
-      <w:proofErr w:type="gramEnd"/>
-      <w:r>
-        <w:rPr>
-          <w:rFonts w:ascii="Calibri" w:hAnsi="Calibri" w:cs="Calibri"/>
-          <w:lang w:val="en-GB"/>
-        </w:rPr>
-        <w:t xml:space="preserve"> we first started by creating </w:t>
-      </w:r>
-      <w:proofErr w:type="spellStart"/>
-      <w:r>
-        <w:rPr>
-          <w:rFonts w:ascii="Calibri" w:hAnsi="Calibri" w:cs="Calibri"/>
-          <w:lang w:val="en-GB"/>
-        </w:rPr>
-        <w:t>subinterfaces</w:t>
-      </w:r>
-      <w:proofErr w:type="spellEnd"/>
-      <w:r>
-        <w:rPr>
-          <w:rFonts w:ascii="Calibri" w:hAnsi="Calibri" w:cs="Calibri"/>
-          <w:lang w:val="en-GB"/>
-        </w:rPr>
-        <w:t xml:space="preserve"> on Router A for interface Fa0/1.</w:t>
-      </w:r>
-    </w:p>
-    <w:p>
-      <w:pPr>
-        <w:rPr>
-          <w:rFonts w:ascii="Calibri" w:hAnsi="Calibri" w:cs="Calibri"/>
-          <w:lang w:val="en-GB"/>
-        </w:rPr>
-      </w:pPr>
-    </w:p>
-    <w:p>
-      <w:pPr>
-        <w:rPr>
-          <w:rFonts w:ascii="Calibri" w:hAnsi="Calibri" w:cs="Calibri"/>
-          <w:lang w:val="en-GB"/>
-        </w:rPr>
-      </w:pPr>
-    </w:p>
-    <w:p>
-      <w:pPr>
-        <w:rPr>
-          <w:rFonts w:ascii="Calibri" w:hAnsi="Calibri" w:cs="Calibri"/>
-          <w:lang w:val="en-GB"/>
-        </w:rPr>
-      </w:pPr>
-    </w:p>
-    <w:p>
-      <w:pPr>
-        <w:ind w:firstLine="566"/>
-        <w:rPr>
-          <w:rFonts w:ascii="Calibri" w:hAnsi="Calibri" w:cs="Calibri"/>
-          <w:lang w:val="en-GB"/>
-        </w:rPr>
-      </w:pPr>
-      <w:r>
-        <w:rPr>
-          <w:rFonts w:ascii="Calibri" w:hAnsi="Calibri" w:cs="Calibri"/>
-          <w:lang w:val="en-GB"/>
-        </w:rPr>
-        <w:t>This was sufficient to stop them from communicating with the outside and inside, as stopping router reach they can’t use tagging to communicate outside of themselves.</w:t>
-      </w:r>
-    </w:p>
-    <w:p>
-      <w:pPr>
-        <w:ind w:firstLine="566"/>
-        <w:rPr>
-          <w:rFonts w:ascii="Calibri" w:hAnsi="Calibri" w:cs="Calibri"/>
-          <w:lang w:val="en-GB"/>
-        </w:rPr>
-      </w:pPr>
-    </w:p>
-    <w:p>
-      <w:pPr>
-        <w:ind w:firstLine="566"/>
-        <w:rPr>
-          <w:rFonts w:ascii="Calibri" w:hAnsi="Calibri" w:cs="Calibri"/>
-          <w:lang w:val="en-GB"/>
-        </w:rPr>
-      </w:pPr>
-    </w:p>
-    <w:p>
-      <w:pPr>
-        <w:pStyle w:val="Heading5"/>
-        <w:rPr>
-          <w:rFonts w:ascii="Calibri" w:hAnsi="Calibri" w:cs="Calibri"/>
-          <w:lang w:val="en-GB"/>
-        </w:rPr>
-      </w:pPr>
-      <w:bookmarkStart w:id="27" w:name="_Toc211716025"/>
-    </w:p>
-    <w:p>
-      <w:pPr>
-        <w:pStyle w:val="Heading5"/>
-        <w:rPr>
-          <w:rFonts w:ascii="Calibri" w:hAnsi="Calibri" w:cs="Calibri"/>
-          <w:lang w:val="en-GB"/>
-        </w:rPr>
-      </w:pPr>
-      <w:bookmarkStart w:id="28" w:name="_Toc214979640"/>
-      <w:r>
-        <w:rPr>
-          <w:rFonts w:ascii="Calibri" w:hAnsi="Calibri" w:cs="Calibri"/>
-          <w:lang w:val="en-GB"/>
-        </w:rPr>
-        <w:t>Practical Questions</w:t>
+        <w:rPr>
+          <w:rFonts w:ascii="Calibri" w:hAnsi="Calibri" w:cs="Calibri"/>
+          <w:lang w:val="en-GB"/>
+        </w:rPr>
+        <w:t>:</w:t>
       </w:r>
       <w:bookmarkEnd w:id="27"/>
-      <w:r>
-        <w:rPr>
-          <w:rFonts w:ascii="Calibri" w:hAnsi="Calibri" w:cs="Calibri"/>
-          <w:lang w:val="en-GB"/>
-        </w:rPr>
-        <w:t>:</w:t>
-      </w:r>
-      <w:bookmarkEnd w:id="28"/>
     </w:p>
     <w:p>
       <w:pPr>
@@ -15195,7 +15193,7 @@
           <w:lang w:val="en-GB"/>
         </w:rPr>
       </w:pPr>
-      <w:bookmarkStart w:id="29" w:name="_Toc211716026"/>
+      <w:bookmarkStart w:id="28" w:name="_Toc211716026"/>
     </w:p>
     <w:p>
       <w:pPr>
@@ -15335,15 +15333,15 @@
       <w:pPr>
         <w:pStyle w:val="Heading2"/>
       </w:pPr>
-      <w:bookmarkStart w:id="30" w:name="_Toc214979641"/>
+      <w:bookmarkStart w:id="29" w:name="_Toc214979641"/>
       <w:r>
         <w:t xml:space="preserve">PHASE 4 - </w:t>
       </w:r>
+      <w:bookmarkEnd w:id="28"/>
+      <w:r>
+        <w:t>INFLUENCE THE INTERNET ROUTING</w:t>
+      </w:r>
       <w:bookmarkEnd w:id="29"/>
-      <w:r>
-        <w:t>INFLUENCE THE INTERNET ROUTING</w:t>
-      </w:r>
-      <w:bookmarkEnd w:id="30"/>
       <w:r>
         <w:t xml:space="preserve"> </w:t>
       </w:r>
@@ -15743,14 +15741,14 @@
       <w:pPr>
         <w:pStyle w:val="Heading2"/>
       </w:pPr>
-      <w:bookmarkStart w:id="31" w:name="_Toc214979642"/>
+      <w:bookmarkStart w:id="30" w:name="_Toc214979642"/>
       <w:r>
         <w:t xml:space="preserve">PHASE 5 - </w:t>
       </w:r>
       <w:r>
         <w:t>SECURITY PRACTICES</w:t>
       </w:r>
-      <w:bookmarkEnd w:id="31"/>
+      <w:bookmarkEnd w:id="30"/>
       <w:r>
         <w:t xml:space="preserve"> </w:t>
       </w:r>
@@ -15815,14 +15813,14 @@
           <w:rFonts w:ascii="Calibri" w:hAnsi="Calibri" w:cs="Calibri"/>
         </w:rPr>
       </w:pPr>
-      <w:bookmarkStart w:id="32" w:name="_Toc214979643"/>
+      <w:bookmarkStart w:id="31" w:name="_Toc214979643"/>
       <w:r>
         <w:rPr>
           <w:rFonts w:ascii="Calibri" w:hAnsi="Calibri" w:cs="Calibri"/>
         </w:rPr>
         <w:t>Practical Questions</w:t>
       </w:r>
-      <w:bookmarkEnd w:id="32"/>
+      <w:bookmarkEnd w:id="31"/>
     </w:p>
     <w:p>
       <w:pPr>
@@ -16107,11 +16105,11 @@
           <w:numId w:val="5"/>
         </w:numPr>
       </w:pPr>
-      <w:bookmarkStart w:id="33" w:name="_Toc214979644"/>
+      <w:bookmarkStart w:id="32" w:name="_Toc214979644"/>
       <w:r>
         <w:t>Conclusion</w:t>
       </w:r>
-      <w:bookmarkEnd w:id="33"/>
+      <w:bookmarkEnd w:id="32"/>
     </w:p>
     <w:p>
       <w:pPr>
@@ -16320,11 +16318,11 @@
           <w:numId w:val="5"/>
         </w:numPr>
       </w:pPr>
-      <w:bookmarkStart w:id="34" w:name="_Toc214979645"/>
+      <w:bookmarkStart w:id="33" w:name="_Toc214979645"/>
       <w:r>
         <w:t>References</w:t>
       </w:r>
-      <w:bookmarkEnd w:id="34"/>
+      <w:bookmarkEnd w:id="33"/>
     </w:p>
     <w:p>
       <w:pPr>
@@ -20691,7 +20689,7 @@
 </file>
 
 <file path=customXml/itemProps1.xml><?xml version="1.0" encoding="utf-8"?>
-<ds:datastoreItem xmlns:ds="http://schemas.openxmlformats.org/officeDocument/2006/customXml" ds:itemID="{7C57B1A1-F86B-2848-8EC4-4B06553A8E74}">
+<ds:datastoreItem xmlns:ds="http://schemas.openxmlformats.org/officeDocument/2006/customXml" ds:itemID="{BA7A0B6E-C3EF-8540-BEAD-6725094A6F9F}">
   <ds:schemaRefs>
     <ds:schemaRef ds:uri="http://schemas.openxmlformats.org/officeDocument/2006/bibliography"/>
   </ds:schemaRefs>

</xml_diff>